<commit_message>
Finish Process Management related work
</commit_message>
<xml_diff>
--- a/Design Text/四页表.docx
+++ b/Design Text/四页表.docx
@@ -6,7 +6,6 @@
       <w:pPr>
         <w:jc w:val="center"/>
         <w:rPr>
-          <w:rFonts w:hint="eastAsia"/>
           <w:b/>
           <w:sz w:val="52"/>
           <w:szCs w:val="52"/>
@@ -80,7 +79,6 @@
       <w:pPr>
         <w:jc w:val="center"/>
         <w:rPr>
-          <w:rFonts w:hint="eastAsia"/>
           <w:b/>
         </w:rPr>
       </w:pPr>
@@ -125,7 +123,6 @@
             <w:pPr>
               <w:jc w:val="center"/>
               <w:rPr>
-                <w:rFonts w:hint="eastAsia"/>
                 <w:b/>
                 <w:sz w:val="30"/>
                 <w:szCs w:val="30"/>
@@ -145,7 +142,6 @@
             <w:pPr>
               <w:jc w:val="center"/>
               <w:rPr>
-                <w:rFonts w:hint="eastAsia"/>
                 <w:b/>
                 <w:sz w:val="30"/>
                 <w:szCs w:val="30"/>
@@ -165,7 +161,6 @@
             <w:pPr>
               <w:jc w:val="center"/>
               <w:rPr>
-                <w:rFonts w:hint="eastAsia"/>
                 <w:b/>
                 <w:sz w:val="30"/>
                 <w:szCs w:val="30"/>
@@ -185,7 +180,6 @@
             <w:pPr>
               <w:jc w:val="center"/>
               <w:rPr>
-                <w:rFonts w:hint="eastAsia"/>
                 <w:b/>
                 <w:sz w:val="30"/>
                 <w:szCs w:val="30"/>
@@ -209,7 +203,6 @@
           <w:p>
             <w:pPr>
               <w:rPr>
-                <w:rFonts w:hint="eastAsia"/>
                 <w:b/>
                 <w:sz w:val="30"/>
                 <w:szCs w:val="30"/>
@@ -223,6 +216,15 @@
                 <w:szCs w:val="30"/>
               </w:rPr>
               <w:t>论文题目：</w:t>
+            </w:r>
+            <w:r>
+              <w:rPr>
+                <w:rFonts w:hint="eastAsia"/>
+                <w:b/>
+                <w:sz w:val="30"/>
+                <w:szCs w:val="30"/>
+              </w:rPr>
+              <w:t>智能手环产品原型的设计与实现</w:t>
             </w:r>
           </w:p>
         </w:tc>
@@ -239,7 +241,6 @@
           <w:p>
             <w:pPr>
               <w:rPr>
-                <w:rFonts w:hint="eastAsia"/>
                 <w:b/>
                 <w:sz w:val="30"/>
                 <w:szCs w:val="30"/>
@@ -254,7 +255,6 @@
           <w:p>
             <w:pPr>
               <w:rPr>
-                <w:rFonts w:hint="eastAsia"/>
                 <w:b/>
                 <w:szCs w:val="21"/>
               </w:rPr>
@@ -279,79 +279,48 @@
           <w:p>
             <w:pPr>
               <w:rPr>
-                <w:rFonts w:hint="eastAsia"/>
-                <w:b/>
-                <w:szCs w:val="21"/>
-              </w:rPr>
-            </w:pPr>
-          </w:p>
-          <w:p>
-            <w:pPr>
-              <w:rPr>
-                <w:rFonts w:hint="eastAsia"/>
-                <w:b/>
-                <w:szCs w:val="21"/>
-              </w:rPr>
-            </w:pPr>
-          </w:p>
-          <w:p>
-            <w:pPr>
-              <w:rPr>
-                <w:rFonts w:hint="eastAsia"/>
-                <w:b/>
-                <w:szCs w:val="21"/>
-              </w:rPr>
-            </w:pPr>
-          </w:p>
-          <w:p>
-            <w:pPr>
-              <w:rPr>
-                <w:rFonts w:hint="eastAsia"/>
-                <w:b/>
-                <w:szCs w:val="21"/>
-              </w:rPr>
-            </w:pPr>
-          </w:p>
-          <w:p>
-            <w:pPr>
-              <w:rPr>
-                <w:rFonts w:hint="eastAsia"/>
-                <w:b/>
-                <w:szCs w:val="21"/>
-              </w:rPr>
-            </w:pPr>
-          </w:p>
-          <w:p>
-            <w:pPr>
-              <w:rPr>
-                <w:rFonts w:hint="eastAsia"/>
-                <w:b/>
-                <w:szCs w:val="21"/>
-              </w:rPr>
-            </w:pPr>
-          </w:p>
-          <w:p>
-            <w:pPr>
-              <w:rPr>
-                <w:rFonts w:hint="eastAsia"/>
-                <w:b/>
-                <w:szCs w:val="21"/>
-              </w:rPr>
-            </w:pPr>
-          </w:p>
-          <w:p>
-            <w:pPr>
-              <w:rPr>
-                <w:rFonts w:hint="eastAsia"/>
-                <w:b/>
-                <w:szCs w:val="21"/>
-              </w:rPr>
-            </w:pPr>
-          </w:p>
-          <w:p>
-            <w:pPr>
-              <w:rPr>
-                <w:rFonts w:hint="eastAsia"/>
+                <w:b/>
+                <w:szCs w:val="21"/>
+              </w:rPr>
+            </w:pPr>
+          </w:p>
+          <w:p>
+            <w:pPr>
+              <w:ind w:firstLineChars="200" w:firstLine="420"/>
+              <w:rPr>
+                <w:b/>
+              </w:rPr>
+            </w:pPr>
+            <w:r>
+              <w:rPr>
+                <w:rFonts w:hint="eastAsia"/>
+              </w:rPr>
+              <w:t>智能手环是常见的嵌入式设备。该选题包含了需求分析、硬件选型、体系结构设计、概要设计、详细设计、实现与测试等部分，符合软件工程嵌入式软件方向的培养目标。这样的选题在现有产品基础的基础上可以进行一定的改进与创新，题目难度适中，工作量分配合理。完成此设计，对学生的专业基础有较高的要求，但</w:t>
+            </w:r>
+            <w:r>
+              <w:rPr>
+                <w:rFonts w:hint="eastAsia"/>
+              </w:rPr>
+              <w:t>市场上现有大量智能手环产品，</w:t>
+            </w:r>
+            <w:r>
+              <w:rPr>
+                <w:rFonts w:hint="eastAsia"/>
+              </w:rPr>
+              <w:t>在实现的同时也需要有所创新。今后的可穿戴设备市场前景广阔，因此本选题具备很高的实用性。</w:t>
+            </w:r>
+          </w:p>
+          <w:p>
+            <w:pPr>
+              <w:rPr>
+                <w:b/>
+                <w:szCs w:val="21"/>
+              </w:rPr>
+            </w:pPr>
+          </w:p>
+          <w:p>
+            <w:pPr>
+              <w:rPr>
                 <w:b/>
                 <w:szCs w:val="21"/>
               </w:rPr>
@@ -384,26 +353,30 @@
           </w:p>
           <w:p>
             <w:pPr>
-              <w:rPr>
-                <w:rFonts w:hint="eastAsia"/>
-                <w:b/>
-                <w:szCs w:val="21"/>
-              </w:rPr>
-            </w:pPr>
-          </w:p>
-          <w:p>
-            <w:pPr>
-              <w:rPr>
-                <w:rFonts w:hint="eastAsia"/>
-                <w:b/>
-                <w:szCs w:val="21"/>
-              </w:rPr>
-            </w:pPr>
-          </w:p>
-          <w:p>
-            <w:pPr>
-              <w:rPr>
-                <w:rFonts w:hint="eastAsia"/>
+              <w:ind w:firstLineChars="200" w:firstLine="420"/>
+              <w:rPr>
+                <w:szCs w:val="21"/>
+              </w:rPr>
+            </w:pPr>
+            <w:r>
+              <w:rPr>
+                <w:rFonts w:hint="eastAsia"/>
+                <w:szCs w:val="21"/>
+              </w:rPr>
+              <w:t>此设计试图构建智能手环的产品原型，为此设计的上层项目运动数据采集与分析平台构建数据源，并作为用户与系统的交互设备之一，是整个项目的基础内容之一。此设计内容合理，产品定位准确，因此同意开题。</w:t>
+            </w:r>
+          </w:p>
+          <w:p>
+            <w:pPr>
+              <w:rPr>
+                <w:b/>
+                <w:szCs w:val="21"/>
+              </w:rPr>
+            </w:pPr>
+          </w:p>
+          <w:p>
+            <w:pPr>
+              <w:rPr>
                 <w:b/>
                 <w:sz w:val="30"/>
                 <w:szCs w:val="30"/>
@@ -449,12 +422,19 @@
             <w:pPr>
               <w:ind w:firstLineChars="1446" w:firstLine="4355"/>
               <w:rPr>
-                <w:rFonts w:hint="eastAsia"/>
-                <w:b/>
-                <w:sz w:val="30"/>
-                <w:szCs w:val="30"/>
-              </w:rPr>
-            </w:pPr>
+                <w:b/>
+                <w:sz w:val="30"/>
+                <w:szCs w:val="30"/>
+              </w:rPr>
+            </w:pPr>
+            <w:r>
+              <w:rPr>
+                <w:b/>
+                <w:sz w:val="30"/>
+                <w:szCs w:val="30"/>
+              </w:rPr>
+              <w:t>2016</w:t>
+            </w:r>
             <w:r>
               <w:rPr>
                 <w:rFonts w:hint="eastAsia"/>
@@ -480,7 +460,15 @@
                 <w:sz w:val="30"/>
                 <w:szCs w:val="30"/>
               </w:rPr>
-              <w:t xml:space="preserve">    </w:t>
+              <w:t xml:space="preserve"> </w:t>
+            </w:r>
+            <w:r>
+              <w:rPr>
+                <w:b/>
+                <w:sz w:val="30"/>
+                <w:szCs w:val="30"/>
+              </w:rPr>
+              <w:t xml:space="preserve">3 </w:t>
             </w:r>
             <w:r>
               <w:rPr>
@@ -498,7 +486,24 @@
                 <w:sz w:val="30"/>
                 <w:szCs w:val="30"/>
               </w:rPr>
-              <w:t xml:space="preserve">    </w:t>
+              <w:t xml:space="preserve"> </w:t>
+            </w:r>
+            <w:r>
+              <w:rPr>
+                <w:b/>
+                <w:sz w:val="30"/>
+                <w:szCs w:val="30"/>
+              </w:rPr>
+              <w:t>4</w:t>
+            </w:r>
+            <w:r>
+              <w:rPr>
+                <w:rFonts w:hint="eastAsia"/>
+                <w:b/>
+                <w:sz w:val="30"/>
+                <w:szCs w:val="30"/>
+              </w:rPr>
+              <w:t xml:space="preserve"> </w:t>
             </w:r>
             <w:r>
               <w:rPr>
@@ -522,7 +527,6 @@
             <w:pPr>
               <w:jc w:val="center"/>
               <w:rPr>
-                <w:rFonts w:hint="eastAsia"/>
                 <w:b/>
                 <w:sz w:val="30"/>
                 <w:szCs w:val="30"/>
@@ -546,7 +550,6 @@
           <w:p>
             <w:pPr>
               <w:rPr>
-                <w:rFonts w:hint="eastAsia"/>
                 <w:b/>
                 <w:szCs w:val="21"/>
               </w:rPr>
@@ -571,109 +574,54 @@
           </w:p>
           <w:p>
             <w:pPr>
-              <w:ind w:firstLineChars="1844" w:firstLine="3888"/>
-              <w:rPr>
-                <w:rFonts w:hint="eastAsia"/>
-                <w:b/>
-                <w:szCs w:val="21"/>
-              </w:rPr>
-            </w:pPr>
-          </w:p>
-          <w:p>
-            <w:pPr>
-              <w:ind w:firstLineChars="1844" w:firstLine="3888"/>
-              <w:rPr>
-                <w:rFonts w:hint="eastAsia"/>
-                <w:b/>
-                <w:szCs w:val="21"/>
-              </w:rPr>
-            </w:pPr>
-          </w:p>
-          <w:p>
-            <w:pPr>
-              <w:ind w:firstLineChars="1844" w:firstLine="3888"/>
-              <w:rPr>
-                <w:rFonts w:hint="eastAsia"/>
-                <w:b/>
-                <w:szCs w:val="21"/>
-              </w:rPr>
-            </w:pPr>
-          </w:p>
-          <w:p>
-            <w:pPr>
-              <w:ind w:firstLineChars="1844" w:firstLine="3888"/>
-              <w:rPr>
-                <w:rFonts w:hint="eastAsia"/>
-                <w:b/>
-                <w:szCs w:val="21"/>
-              </w:rPr>
-            </w:pPr>
-          </w:p>
-          <w:p>
-            <w:pPr>
-              <w:ind w:firstLineChars="1844" w:firstLine="3888"/>
-              <w:rPr>
-                <w:rFonts w:hint="eastAsia"/>
-                <w:b/>
-                <w:szCs w:val="21"/>
-              </w:rPr>
-            </w:pPr>
-          </w:p>
-          <w:p>
-            <w:pPr>
-              <w:ind w:firstLineChars="1844" w:firstLine="3888"/>
-              <w:rPr>
-                <w:rFonts w:hint="eastAsia"/>
-                <w:b/>
-                <w:szCs w:val="21"/>
-              </w:rPr>
-            </w:pPr>
-          </w:p>
-          <w:p>
-            <w:pPr>
-              <w:ind w:firstLineChars="1844" w:firstLine="3888"/>
-              <w:rPr>
-                <w:rFonts w:hint="eastAsia"/>
-                <w:b/>
-                <w:szCs w:val="21"/>
-              </w:rPr>
-            </w:pPr>
-          </w:p>
-          <w:p>
-            <w:pPr>
-              <w:ind w:firstLineChars="1844" w:firstLine="3888"/>
-              <w:rPr>
-                <w:rFonts w:hint="eastAsia"/>
-                <w:b/>
-                <w:szCs w:val="21"/>
-              </w:rPr>
-            </w:pPr>
-          </w:p>
-          <w:p>
-            <w:pPr>
-              <w:ind w:firstLineChars="1844" w:firstLine="3888"/>
-              <w:rPr>
-                <w:rFonts w:hint="eastAsia"/>
-                <w:b/>
-                <w:szCs w:val="21"/>
-              </w:rPr>
-            </w:pPr>
-          </w:p>
-          <w:p>
-            <w:pPr>
-              <w:ind w:firstLineChars="1844" w:firstLine="3888"/>
-              <w:rPr>
-                <w:rFonts w:hint="eastAsia"/>
-                <w:b/>
-                <w:szCs w:val="21"/>
-              </w:rPr>
-            </w:pPr>
+              <w:rPr>
+                <w:b/>
+                <w:szCs w:val="21"/>
+              </w:rPr>
+            </w:pPr>
+          </w:p>
+          <w:p>
+            <w:pPr>
+              <w:ind w:firstLineChars="200" w:firstLine="420"/>
+              <w:rPr>
+                <w:rFonts w:hint="eastAsia"/>
+                <w:b/>
+                <w:szCs w:val="21"/>
+              </w:rPr>
+            </w:pPr>
+            <w:r>
+              <w:rPr>
+                <w:rFonts w:hint="eastAsia"/>
+                <w:szCs w:val="21"/>
+              </w:rPr>
+              <w:t>在完成毕业设计的过程中，缪晓伟同学</w:t>
+            </w:r>
+            <w:r>
+              <w:rPr>
+                <w:rFonts w:hint="eastAsia"/>
+                <w:szCs w:val="21"/>
+              </w:rPr>
+              <w:t>以市售主流型号的智能手环为竞品进行了横向比较，明确了现有产品的不足，为此次开发的产品原型给出了独特的市场定位。缪晓伟熟练运用嵌入式软件设计开发的相关规范与原则，嵌入式软件的体系结构设计与编码工作产生了质量较高的软件产品。</w:t>
+            </w:r>
+            <w:r>
+              <w:rPr>
+                <w:rFonts w:hint="eastAsia"/>
+                <w:szCs w:val="21"/>
+              </w:rPr>
+              <w:t>构建产品原型时，从多种途径查阅相关技术手册与开发指南，没有因为使用了不熟悉的开发平台而阻碍设计意图的实行；</w:t>
+            </w:r>
+            <w:r>
+              <w:rPr>
+                <w:rFonts w:hint="eastAsia"/>
+                <w:szCs w:val="21"/>
+              </w:rPr>
+              <w:t>实现相关算法时，综合参考了国内外各方面的研究成果，准确理解了文献中表述的算法原理并正确实现。目前，嵌入式软件的编码工作已经完成，进度相比计划有所提前，可见投入了较多精力。</w:t>
+            </w:r>
           </w:p>
           <w:p>
             <w:pPr>
               <w:ind w:leftChars="1710" w:left="3591"/>
               <w:rPr>
-                <w:rFonts w:hint="eastAsia"/>
                 <w:b/>
                 <w:sz w:val="30"/>
                 <w:szCs w:val="30"/>
@@ -702,7 +650,6 @@
             <w:pPr>
               <w:ind w:leftChars="1710" w:left="3591"/>
               <w:rPr>
-                <w:rFonts w:hint="eastAsia"/>
                 <w:b/>
                 <w:sz w:val="30"/>
                 <w:szCs w:val="30"/>
@@ -719,6 +666,14 @@
             </w:r>
             <w:r>
               <w:rPr>
+                <w:b/>
+                <w:sz w:val="30"/>
+                <w:szCs w:val="30"/>
+              </w:rPr>
+              <w:t>2016</w:t>
+            </w:r>
+            <w:r>
+              <w:rPr>
                 <w:rFonts w:hint="eastAsia"/>
                 <w:b/>
                 <w:sz w:val="30"/>
@@ -742,7 +697,24 @@
                 <w:sz w:val="30"/>
                 <w:szCs w:val="30"/>
               </w:rPr>
-              <w:t xml:space="preserve">    </w:t>
+              <w:t xml:space="preserve"> </w:t>
+            </w:r>
+            <w:r>
+              <w:rPr>
+                <w:b/>
+                <w:sz w:val="30"/>
+                <w:szCs w:val="30"/>
+              </w:rPr>
+              <w:t>4</w:t>
+            </w:r>
+            <w:r>
+              <w:rPr>
+                <w:rFonts w:hint="eastAsia"/>
+                <w:b/>
+                <w:sz w:val="30"/>
+                <w:szCs w:val="30"/>
+              </w:rPr>
+              <w:t xml:space="preserve"> </w:t>
             </w:r>
             <w:r>
               <w:rPr>
@@ -760,7 +732,24 @@
                 <w:sz w:val="30"/>
                 <w:szCs w:val="30"/>
               </w:rPr>
-              <w:t xml:space="preserve">    </w:t>
+              <w:t xml:space="preserve"> </w:t>
+            </w:r>
+            <w:r>
+              <w:rPr>
+                <w:b/>
+                <w:sz w:val="30"/>
+                <w:szCs w:val="30"/>
+              </w:rPr>
+              <w:t>8</w:t>
+            </w:r>
+            <w:r>
+              <w:rPr>
+                <w:rFonts w:hint="eastAsia"/>
+                <w:b/>
+                <w:sz w:val="30"/>
+                <w:szCs w:val="30"/>
+              </w:rPr>
+              <w:t xml:space="preserve"> </w:t>
             </w:r>
             <w:r>
               <w:rPr>
@@ -778,7 +767,6 @@
     <w:p>
       <w:pPr>
         <w:rPr>
-          <w:rFonts w:hint="eastAsia"/>
           <w:sz w:val="28"/>
           <w:szCs w:val="28"/>
         </w:rPr>
@@ -814,7 +802,6 @@
       <w:pPr>
         <w:jc w:val="center"/>
         <w:rPr>
-          <w:rFonts w:hint="eastAsia"/>
           <w:b/>
           <w:sz w:val="52"/>
           <w:szCs w:val="52"/>
@@ -889,7 +876,6 @@
       <w:pPr>
         <w:jc w:val="center"/>
         <w:rPr>
-          <w:rFonts w:hint="eastAsia"/>
           <w:b/>
         </w:rPr>
       </w:pPr>
@@ -945,7 +931,6 @@
           <w:p>
             <w:pPr>
               <w:rPr>
-                <w:rFonts w:hint="eastAsia"/>
                 <w:b/>
                 <w:sz w:val="30"/>
                 <w:szCs w:val="30"/>
@@ -964,167 +949,255 @@
           <w:p>
             <w:pPr>
               <w:rPr>
-                <w:rFonts w:hint="eastAsia"/>
-                <w:b/>
-                <w:sz w:val="30"/>
-                <w:szCs w:val="30"/>
-              </w:rPr>
-            </w:pPr>
-          </w:p>
-          <w:p>
-            <w:pPr>
-              <w:rPr>
-                <w:rFonts w:hint="eastAsia"/>
-                <w:b/>
-                <w:sz w:val="30"/>
-                <w:szCs w:val="30"/>
-              </w:rPr>
-            </w:pPr>
-          </w:p>
-          <w:p>
-            <w:pPr>
-              <w:rPr>
-                <w:rFonts w:hint="eastAsia"/>
-                <w:b/>
-                <w:sz w:val="30"/>
-                <w:szCs w:val="30"/>
-              </w:rPr>
-            </w:pPr>
-          </w:p>
-          <w:p>
-            <w:pPr>
-              <w:rPr>
-                <w:rFonts w:hint="eastAsia"/>
-                <w:b/>
-                <w:sz w:val="30"/>
-                <w:szCs w:val="30"/>
-              </w:rPr>
-            </w:pPr>
-          </w:p>
-          <w:p>
-            <w:pPr>
-              <w:rPr>
-                <w:rFonts w:hint="eastAsia"/>
-                <w:b/>
-                <w:sz w:val="30"/>
-                <w:szCs w:val="30"/>
-              </w:rPr>
-            </w:pPr>
-          </w:p>
-          <w:p>
-            <w:pPr>
-              <w:rPr>
-                <w:rFonts w:hint="eastAsia"/>
-                <w:b/>
-                <w:sz w:val="30"/>
-                <w:szCs w:val="30"/>
-              </w:rPr>
-            </w:pPr>
-          </w:p>
-          <w:p>
-            <w:pPr>
-              <w:rPr>
-                <w:rFonts w:hint="eastAsia"/>
-                <w:b/>
-                <w:sz w:val="30"/>
-                <w:szCs w:val="30"/>
-              </w:rPr>
-            </w:pPr>
-          </w:p>
-          <w:p>
-            <w:pPr>
-              <w:rPr>
-                <w:rFonts w:hint="eastAsia"/>
-                <w:b/>
-                <w:sz w:val="30"/>
-                <w:szCs w:val="30"/>
-              </w:rPr>
-            </w:pPr>
-          </w:p>
-          <w:p>
-            <w:pPr>
-              <w:rPr>
-                <w:rFonts w:hint="eastAsia"/>
-                <w:b/>
-                <w:sz w:val="30"/>
-                <w:szCs w:val="30"/>
-              </w:rPr>
-            </w:pPr>
-          </w:p>
-          <w:p>
-            <w:pPr>
-              <w:rPr>
-                <w:rFonts w:hint="eastAsia"/>
-                <w:b/>
-                <w:sz w:val="30"/>
-                <w:szCs w:val="30"/>
-              </w:rPr>
-            </w:pPr>
-          </w:p>
-          <w:p>
-            <w:pPr>
-              <w:rPr>
-                <w:rFonts w:hint="eastAsia"/>
-                <w:b/>
-                <w:sz w:val="30"/>
-                <w:szCs w:val="30"/>
-              </w:rPr>
-            </w:pPr>
-          </w:p>
-          <w:p>
-            <w:pPr>
-              <w:rPr>
-                <w:rFonts w:hint="eastAsia"/>
-                <w:b/>
-                <w:sz w:val="30"/>
-                <w:szCs w:val="30"/>
-              </w:rPr>
-            </w:pPr>
-          </w:p>
-          <w:p>
-            <w:pPr>
-              <w:rPr>
-                <w:rFonts w:hint="eastAsia"/>
-                <w:b/>
-                <w:sz w:val="30"/>
-                <w:szCs w:val="30"/>
-              </w:rPr>
-            </w:pPr>
-          </w:p>
-          <w:p>
-            <w:pPr>
-              <w:rPr>
-                <w:rFonts w:hint="eastAsia"/>
-                <w:b/>
-                <w:sz w:val="30"/>
-                <w:szCs w:val="30"/>
-              </w:rPr>
-            </w:pPr>
-          </w:p>
-          <w:p>
-            <w:pPr>
-              <w:rPr>
-                <w:rFonts w:hint="eastAsia"/>
-                <w:b/>
-                <w:sz w:val="30"/>
-                <w:szCs w:val="30"/>
-              </w:rPr>
-            </w:pPr>
-          </w:p>
-          <w:p>
-            <w:pPr>
-              <w:rPr>
-                <w:rFonts w:hint="eastAsia"/>
-                <w:b/>
-                <w:sz w:val="30"/>
-                <w:szCs w:val="30"/>
-              </w:rPr>
-            </w:pPr>
-          </w:p>
-          <w:p>
-            <w:pPr>
-              <w:rPr>
-                <w:rFonts w:hint="eastAsia"/>
+                <w:b/>
+                <w:szCs w:val="21"/>
+              </w:rPr>
+            </w:pPr>
+          </w:p>
+          <w:p>
+            <w:pPr>
+              <w:rPr>
+                <w:rFonts w:hint="eastAsia"/>
+                <w:b/>
+                <w:szCs w:val="21"/>
+              </w:rPr>
+            </w:pPr>
+          </w:p>
+          <w:p>
+            <w:pPr>
+              <w:ind w:firstLineChars="200" w:firstLine="420"/>
+              <w:rPr>
+                <w:rFonts w:hint="eastAsia"/>
+                <w:szCs w:val="21"/>
+              </w:rPr>
+            </w:pPr>
+            <w:r>
+              <w:rPr>
+                <w:rFonts w:hint="eastAsia"/>
+                <w:szCs w:val="21"/>
+              </w:rPr>
+              <w:t>目前可穿戴设备是行业一大热点。缪晓伟同学的学士学位毕业设计《智能手环产品原型的设计与实现》直击行业热点，在现有产品的基础上探索了智能手环应有的产品定位并构建了产品原型，选题难度适中，具有很强的实用性与现实意义。</w:t>
+            </w:r>
+          </w:p>
+          <w:p>
+            <w:pPr>
+              <w:ind w:firstLineChars="200" w:firstLine="420"/>
+              <w:rPr>
+                <w:szCs w:val="21"/>
+              </w:rPr>
+            </w:pPr>
+          </w:p>
+          <w:p>
+            <w:pPr>
+              <w:ind w:firstLineChars="200" w:firstLine="420"/>
+              <w:rPr>
+                <w:szCs w:val="21"/>
+              </w:rPr>
+            </w:pPr>
+            <w:r>
+              <w:rPr>
+                <w:rFonts w:hint="eastAsia"/>
+                <w:szCs w:val="21"/>
+              </w:rPr>
+              <w:t>从毕业设计的行文内容中可以看出，该同学综合应用了软件工程原则与嵌入式软件设计规范，成功构建出了满足功能需求</w:t>
+            </w:r>
+            <w:r>
+              <w:rPr>
+                <w:rFonts w:hint="eastAsia"/>
+                <w:szCs w:val="21"/>
+              </w:rPr>
+              <w:t>、</w:t>
+            </w:r>
+            <w:r>
+              <w:rPr>
+                <w:rFonts w:hint="eastAsia"/>
+                <w:szCs w:val="21"/>
+              </w:rPr>
+              <w:t>嵌入式软件独有的非功能性需求</w:t>
+            </w:r>
+            <w:r>
+              <w:rPr>
+                <w:rFonts w:hint="eastAsia"/>
+                <w:szCs w:val="21"/>
+              </w:rPr>
+              <w:t>与今后产品演化所需的可扩展性等因素</w:t>
+            </w:r>
+            <w:r>
+              <w:rPr>
+                <w:rFonts w:hint="eastAsia"/>
+                <w:szCs w:val="21"/>
+              </w:rPr>
+              <w:t>的产品原型，体现了软件工程专业本科毕业生应有的设计与编码能力。硬件选型方面，综合考虑了性能、体积、成本等多方面因素并加以权衡，体现了工程思想在产品设计中的地位。</w:t>
+            </w:r>
+            <w:r>
+              <w:rPr>
+                <w:rFonts w:hint="eastAsia"/>
+                <w:szCs w:val="21"/>
+              </w:rPr>
+              <w:t>在实现软件产品原型的同时，也构建了产品的硬件原型，自行完成了</w:t>
+            </w:r>
+            <w:r>
+              <w:rPr>
+                <w:rFonts w:hint="eastAsia"/>
+                <w:szCs w:val="21"/>
+              </w:rPr>
+              <w:t>PCB</w:t>
+            </w:r>
+            <w:r>
+              <w:rPr>
+                <w:rFonts w:hint="eastAsia"/>
+                <w:szCs w:val="21"/>
+              </w:rPr>
+              <w:t>的布局设计与元件焊接、调试工作，功能良好，体现了嵌入式软件方向学生软硬兼修的专业素养。</w:t>
+            </w:r>
+          </w:p>
+          <w:p>
+            <w:pPr>
+              <w:ind w:firstLineChars="200" w:firstLine="420"/>
+              <w:rPr>
+                <w:szCs w:val="21"/>
+              </w:rPr>
+            </w:pPr>
+            <w:r>
+              <w:rPr>
+                <w:rFonts w:hint="eastAsia"/>
+                <w:szCs w:val="21"/>
+              </w:rPr>
+              <w:t>此论文语言流畅，结构合理，</w:t>
+            </w:r>
+            <w:r>
+              <w:rPr>
+                <w:rFonts w:hint="eastAsia"/>
+                <w:szCs w:val="21"/>
+              </w:rPr>
+              <w:t>逻辑清晰，应用的分析与设计方法正确，最后产生的产品原型设计方案具有一定的参考价值。这表明，该同学对软件工程与嵌入式设备相关专业知识掌握良好，具备了一定的分析问题和解决问题的能力。设计达到了学士毕业设计应有的水平，同意论文答辩。</w:t>
+            </w:r>
+          </w:p>
+          <w:p>
+            <w:pPr>
+              <w:rPr>
+                <w:b/>
+                <w:szCs w:val="21"/>
+              </w:rPr>
+            </w:pPr>
+          </w:p>
+          <w:p>
+            <w:pPr>
+              <w:rPr>
+                <w:b/>
+                <w:szCs w:val="21"/>
+              </w:rPr>
+            </w:pPr>
+          </w:p>
+          <w:p>
+            <w:pPr>
+              <w:rPr>
+                <w:b/>
+                <w:szCs w:val="21"/>
+              </w:rPr>
+            </w:pPr>
+          </w:p>
+          <w:p>
+            <w:pPr>
+              <w:rPr>
+                <w:b/>
+                <w:szCs w:val="21"/>
+              </w:rPr>
+            </w:pPr>
+          </w:p>
+          <w:p>
+            <w:pPr>
+              <w:rPr>
+                <w:b/>
+                <w:szCs w:val="21"/>
+              </w:rPr>
+            </w:pPr>
+          </w:p>
+          <w:p>
+            <w:pPr>
+              <w:rPr>
+                <w:b/>
+                <w:szCs w:val="21"/>
+              </w:rPr>
+            </w:pPr>
+          </w:p>
+          <w:p>
+            <w:pPr>
+              <w:rPr>
+                <w:b/>
+                <w:szCs w:val="21"/>
+              </w:rPr>
+            </w:pPr>
+          </w:p>
+          <w:p>
+            <w:pPr>
+              <w:rPr>
+                <w:rFonts w:hint="eastAsia"/>
+                <w:b/>
+                <w:szCs w:val="21"/>
+              </w:rPr>
+            </w:pPr>
+          </w:p>
+          <w:p>
+            <w:pPr>
+              <w:rPr>
+                <w:b/>
+                <w:szCs w:val="21"/>
+              </w:rPr>
+            </w:pPr>
+          </w:p>
+          <w:p>
+            <w:pPr>
+              <w:rPr>
+                <w:b/>
+                <w:szCs w:val="21"/>
+              </w:rPr>
+            </w:pPr>
+          </w:p>
+          <w:p>
+            <w:pPr>
+              <w:rPr>
+                <w:b/>
+                <w:szCs w:val="21"/>
+              </w:rPr>
+            </w:pPr>
+          </w:p>
+          <w:p>
+            <w:pPr>
+              <w:rPr>
+                <w:b/>
+                <w:szCs w:val="21"/>
+              </w:rPr>
+            </w:pPr>
+          </w:p>
+          <w:p>
+            <w:pPr>
+              <w:rPr>
+                <w:rFonts w:hint="eastAsia"/>
+                <w:b/>
+                <w:szCs w:val="21"/>
+              </w:rPr>
+            </w:pPr>
+          </w:p>
+          <w:p>
+            <w:pPr>
+              <w:rPr>
+                <w:b/>
+                <w:szCs w:val="21"/>
+              </w:rPr>
+            </w:pPr>
+          </w:p>
+          <w:p>
+            <w:pPr>
+              <w:rPr>
+                <w:b/>
+                <w:szCs w:val="21"/>
+              </w:rPr>
+            </w:pPr>
+          </w:p>
+          <w:p>
+            <w:pPr>
+              <w:rPr>
                 <w:b/>
                 <w:sz w:val="30"/>
                 <w:szCs w:val="30"/>
@@ -1152,7 +1225,6 @@
           <w:p>
             <w:pPr>
               <w:rPr>
-                <w:rFonts w:hint="eastAsia"/>
                 <w:b/>
                 <w:sz w:val="30"/>
                 <w:szCs w:val="30"/>
@@ -1220,7 +1292,6 @@
       <w:pPr>
         <w:jc w:val="center"/>
         <w:rPr>
-          <w:rFonts w:hint="eastAsia"/>
           <w:sz w:val="28"/>
           <w:szCs w:val="28"/>
         </w:rPr>
@@ -1238,7 +1309,6 @@
       <w:pPr>
         <w:jc w:val="center"/>
         <w:rPr>
-          <w:rFonts w:hint="eastAsia"/>
           <w:b/>
           <w:sz w:val="52"/>
           <w:szCs w:val="52"/>
@@ -1313,7 +1383,6 @@
       <w:pPr>
         <w:jc w:val="center"/>
         <w:rPr>
-          <w:rFonts w:hint="eastAsia"/>
           <w:szCs w:val="21"/>
         </w:rPr>
       </w:pPr>
@@ -1369,7 +1438,6 @@
           <w:p>
             <w:pPr>
               <w:rPr>
-                <w:rFonts w:hint="eastAsia"/>
                 <w:b/>
                 <w:sz w:val="30"/>
                 <w:szCs w:val="30"/>
@@ -1388,167 +1456,245 @@
           <w:p>
             <w:pPr>
               <w:rPr>
-                <w:rFonts w:hint="eastAsia"/>
-                <w:b/>
-                <w:sz w:val="30"/>
-                <w:szCs w:val="30"/>
-              </w:rPr>
-            </w:pPr>
-          </w:p>
-          <w:p>
-            <w:pPr>
-              <w:rPr>
-                <w:rFonts w:hint="eastAsia"/>
-                <w:b/>
-                <w:sz w:val="30"/>
-                <w:szCs w:val="30"/>
-              </w:rPr>
-            </w:pPr>
-          </w:p>
-          <w:p>
-            <w:pPr>
-              <w:rPr>
-                <w:rFonts w:hint="eastAsia"/>
-                <w:b/>
-                <w:sz w:val="30"/>
-                <w:szCs w:val="30"/>
-              </w:rPr>
-            </w:pPr>
-          </w:p>
-          <w:p>
-            <w:pPr>
-              <w:rPr>
-                <w:rFonts w:hint="eastAsia"/>
-                <w:b/>
-                <w:sz w:val="30"/>
-                <w:szCs w:val="30"/>
-              </w:rPr>
-            </w:pPr>
-          </w:p>
-          <w:p>
-            <w:pPr>
-              <w:rPr>
-                <w:rFonts w:hint="eastAsia"/>
-                <w:b/>
-                <w:sz w:val="30"/>
-                <w:szCs w:val="30"/>
-              </w:rPr>
-            </w:pPr>
-          </w:p>
-          <w:p>
-            <w:pPr>
-              <w:rPr>
-                <w:rFonts w:hint="eastAsia"/>
-                <w:b/>
-                <w:sz w:val="30"/>
-                <w:szCs w:val="30"/>
-              </w:rPr>
-            </w:pPr>
-          </w:p>
-          <w:p>
-            <w:pPr>
-              <w:rPr>
-                <w:rFonts w:hint="eastAsia"/>
-                <w:b/>
-                <w:sz w:val="30"/>
-                <w:szCs w:val="30"/>
-              </w:rPr>
-            </w:pPr>
-          </w:p>
-          <w:p>
-            <w:pPr>
-              <w:rPr>
-                <w:rFonts w:hint="eastAsia"/>
-                <w:b/>
-                <w:sz w:val="30"/>
-                <w:szCs w:val="30"/>
-              </w:rPr>
-            </w:pPr>
-          </w:p>
-          <w:p>
-            <w:pPr>
-              <w:rPr>
-                <w:rFonts w:hint="eastAsia"/>
-                <w:b/>
-                <w:sz w:val="30"/>
-                <w:szCs w:val="30"/>
-              </w:rPr>
-            </w:pPr>
-          </w:p>
-          <w:p>
-            <w:pPr>
-              <w:rPr>
-                <w:rFonts w:hint="eastAsia"/>
-                <w:b/>
-                <w:sz w:val="30"/>
-                <w:szCs w:val="30"/>
-              </w:rPr>
-            </w:pPr>
-          </w:p>
-          <w:p>
-            <w:pPr>
-              <w:rPr>
-                <w:rFonts w:hint="eastAsia"/>
-                <w:b/>
-                <w:sz w:val="30"/>
-                <w:szCs w:val="30"/>
-              </w:rPr>
-            </w:pPr>
-          </w:p>
-          <w:p>
-            <w:pPr>
-              <w:rPr>
-                <w:rFonts w:hint="eastAsia"/>
-                <w:b/>
-                <w:sz w:val="30"/>
-                <w:szCs w:val="30"/>
-              </w:rPr>
-            </w:pPr>
-          </w:p>
-          <w:p>
-            <w:pPr>
-              <w:rPr>
-                <w:rFonts w:hint="eastAsia"/>
-                <w:b/>
-                <w:sz w:val="30"/>
-                <w:szCs w:val="30"/>
-              </w:rPr>
-            </w:pPr>
-          </w:p>
-          <w:p>
-            <w:pPr>
-              <w:rPr>
-                <w:rFonts w:hint="eastAsia"/>
-                <w:b/>
-                <w:sz w:val="30"/>
-                <w:szCs w:val="30"/>
-              </w:rPr>
-            </w:pPr>
-          </w:p>
-          <w:p>
-            <w:pPr>
-              <w:rPr>
-                <w:rFonts w:hint="eastAsia"/>
-                <w:b/>
-                <w:sz w:val="30"/>
-                <w:szCs w:val="30"/>
-              </w:rPr>
-            </w:pPr>
-          </w:p>
-          <w:p>
-            <w:pPr>
-              <w:rPr>
-                <w:rFonts w:hint="eastAsia"/>
-                <w:b/>
-                <w:sz w:val="30"/>
-                <w:szCs w:val="30"/>
-              </w:rPr>
-            </w:pPr>
-          </w:p>
-          <w:p>
-            <w:pPr>
-              <w:rPr>
-                <w:rFonts w:hint="eastAsia"/>
+                <w:b/>
+                <w:szCs w:val="21"/>
+              </w:rPr>
+            </w:pPr>
+          </w:p>
+          <w:p>
+            <w:pPr>
+              <w:ind w:firstLineChars="200" w:firstLine="420"/>
+              <w:rPr>
+                <w:szCs w:val="21"/>
+              </w:rPr>
+            </w:pPr>
+            <w:r>
+              <w:rPr>
+                <w:rFonts w:hint="eastAsia"/>
+                <w:szCs w:val="21"/>
+              </w:rPr>
+              <w:t>这份毕业设计的选题符合专业培养目标，能够达到综合训练的目的。题目的难度适中，工作量合理。选题具备一定的参考价值，具有较大的实践指导意义。</w:t>
+            </w:r>
+          </w:p>
+          <w:p>
+            <w:pPr>
+              <w:ind w:firstLineChars="200" w:firstLine="420"/>
+              <w:rPr>
+                <w:rFonts w:hint="eastAsia"/>
+                <w:szCs w:val="21"/>
+              </w:rPr>
+            </w:pPr>
+            <w:r>
+              <w:rPr>
+                <w:rFonts w:hint="eastAsia"/>
+                <w:szCs w:val="21"/>
+              </w:rPr>
+              <w:t>该同学查阅文献资料的能力强，全面收集了国内外可穿戴设备，尤其是智能手环业界相关新技术的行业进展与技术研究成果。写作过程中综合运用所学的知识，全面、完整地给出了智能手环</w:t>
+            </w:r>
+            <w:r>
+              <w:rPr>
+                <w:rFonts w:hint="eastAsia"/>
+                <w:szCs w:val="21"/>
+              </w:rPr>
+              <w:t>的各项业务需求并提出了对应的解决方案，综合运用知识的能力强。</w:t>
+            </w:r>
+          </w:p>
+          <w:p>
+            <w:pPr>
+              <w:ind w:firstLineChars="200" w:firstLine="420"/>
+              <w:rPr>
+                <w:rFonts w:hint="eastAsia"/>
+                <w:szCs w:val="21"/>
+              </w:rPr>
+            </w:pPr>
+            <w:r>
+              <w:rPr>
+                <w:rFonts w:hint="eastAsia"/>
+                <w:szCs w:val="21"/>
+              </w:rPr>
+              <w:t>这份毕业设计内容完整，层次结构安排科学合理，主要内容突出，逻辑关系明确，有一定的个人见解。文题完全相符，重点突出，行文的论述紧扣主题。语言表达流畅，文字格式符合相关规范的要求，参考了丰富的文献资料，文中引用的相关数据可靠翔实。本文达到了学士论文的水平，同意论文答辩。</w:t>
+            </w:r>
+          </w:p>
+          <w:p>
+            <w:pPr>
+              <w:rPr>
+                <w:b/>
+                <w:szCs w:val="21"/>
+              </w:rPr>
+            </w:pPr>
+          </w:p>
+          <w:p>
+            <w:pPr>
+              <w:rPr>
+                <w:b/>
+                <w:szCs w:val="21"/>
+              </w:rPr>
+            </w:pPr>
+          </w:p>
+          <w:p>
+            <w:pPr>
+              <w:rPr>
+                <w:b/>
+                <w:szCs w:val="21"/>
+              </w:rPr>
+            </w:pPr>
+          </w:p>
+          <w:p>
+            <w:pPr>
+              <w:rPr>
+                <w:b/>
+                <w:szCs w:val="21"/>
+              </w:rPr>
+            </w:pPr>
+          </w:p>
+          <w:p>
+            <w:pPr>
+              <w:rPr>
+                <w:b/>
+                <w:szCs w:val="21"/>
+              </w:rPr>
+            </w:pPr>
+          </w:p>
+          <w:p>
+            <w:pPr>
+              <w:rPr>
+                <w:b/>
+                <w:szCs w:val="21"/>
+              </w:rPr>
+            </w:pPr>
+          </w:p>
+          <w:p>
+            <w:pPr>
+              <w:rPr>
+                <w:b/>
+                <w:szCs w:val="21"/>
+              </w:rPr>
+            </w:pPr>
+          </w:p>
+          <w:p>
+            <w:pPr>
+              <w:rPr>
+                <w:b/>
+                <w:szCs w:val="21"/>
+              </w:rPr>
+            </w:pPr>
+          </w:p>
+          <w:p>
+            <w:pPr>
+              <w:rPr>
+                <w:b/>
+                <w:szCs w:val="21"/>
+              </w:rPr>
+            </w:pPr>
+          </w:p>
+          <w:p>
+            <w:pPr>
+              <w:rPr>
+                <w:b/>
+                <w:szCs w:val="21"/>
+              </w:rPr>
+            </w:pPr>
+          </w:p>
+          <w:p>
+            <w:pPr>
+              <w:rPr>
+                <w:b/>
+                <w:szCs w:val="21"/>
+              </w:rPr>
+            </w:pPr>
+          </w:p>
+          <w:p>
+            <w:pPr>
+              <w:rPr>
+                <w:b/>
+                <w:szCs w:val="21"/>
+              </w:rPr>
+            </w:pPr>
+          </w:p>
+          <w:p>
+            <w:pPr>
+              <w:rPr>
+                <w:b/>
+                <w:szCs w:val="21"/>
+              </w:rPr>
+            </w:pPr>
+          </w:p>
+          <w:p>
+            <w:pPr>
+              <w:rPr>
+                <w:b/>
+                <w:szCs w:val="21"/>
+              </w:rPr>
+            </w:pPr>
+          </w:p>
+          <w:p>
+            <w:pPr>
+              <w:rPr>
+                <w:b/>
+                <w:szCs w:val="21"/>
+              </w:rPr>
+            </w:pPr>
+          </w:p>
+          <w:p>
+            <w:pPr>
+              <w:rPr>
+                <w:b/>
+                <w:szCs w:val="21"/>
+              </w:rPr>
+            </w:pPr>
+          </w:p>
+          <w:p>
+            <w:pPr>
+              <w:rPr>
+                <w:rFonts w:hint="eastAsia"/>
+                <w:b/>
+                <w:szCs w:val="21"/>
+              </w:rPr>
+            </w:pPr>
+          </w:p>
+          <w:p>
+            <w:pPr>
+              <w:rPr>
+                <w:b/>
+                <w:szCs w:val="21"/>
+              </w:rPr>
+            </w:pPr>
+          </w:p>
+          <w:p>
+            <w:pPr>
+              <w:rPr>
+                <w:b/>
+                <w:szCs w:val="21"/>
+              </w:rPr>
+            </w:pPr>
+          </w:p>
+          <w:p>
+            <w:pPr>
+              <w:rPr>
+                <w:b/>
+                <w:szCs w:val="21"/>
+              </w:rPr>
+            </w:pPr>
+          </w:p>
+          <w:p>
+            <w:pPr>
+              <w:rPr>
+                <w:b/>
+                <w:szCs w:val="21"/>
+              </w:rPr>
+            </w:pPr>
+          </w:p>
+          <w:p>
+            <w:pPr>
+              <w:rPr>
+                <w:b/>
+                <w:szCs w:val="21"/>
+              </w:rPr>
+            </w:pPr>
+          </w:p>
+          <w:p>
+            <w:pPr>
+              <w:rPr>
                 <w:b/>
                 <w:sz w:val="30"/>
                 <w:szCs w:val="30"/>
@@ -1576,7 +1722,6 @@
           <w:p>
             <w:pPr>
               <w:rPr>
-                <w:rFonts w:hint="eastAsia"/>
                 <w:b/>
                 <w:sz w:val="30"/>
                 <w:szCs w:val="30"/>
@@ -1644,7 +1789,6 @@
       <w:pPr>
         <w:jc w:val="center"/>
         <w:rPr>
-          <w:rFonts w:hint="eastAsia"/>
           <w:sz w:val="28"/>
           <w:szCs w:val="28"/>
         </w:rPr>
@@ -1662,7 +1806,6 @@
       <w:pPr>
         <w:jc w:val="center"/>
         <w:rPr>
-          <w:rFonts w:hint="eastAsia"/>
           <w:b/>
           <w:sz w:val="52"/>
           <w:szCs w:val="52"/>
@@ -1737,7 +1880,6 @@
       <w:pPr>
         <w:ind w:firstLineChars="100" w:firstLine="361"/>
         <w:rPr>
-          <w:rFonts w:hint="eastAsia"/>
           <w:b/>
           <w:sz w:val="36"/>
           <w:szCs w:val="36"/>
@@ -1789,7 +1931,6 @@
           <w:p>
             <w:pPr>
               <w:rPr>
-                <w:rFonts w:hint="eastAsia"/>
                 <w:b/>
                 <w:sz w:val="30"/>
                 <w:szCs w:val="30"/>
@@ -1804,73 +1945,64 @@
               </w:rPr>
               <w:t>答辩记录：</w:t>
             </w:r>
-            <w:bookmarkStart w:id="0" w:name="_GoBack"/>
-            <w:bookmarkEnd w:id="0"/>
-          </w:p>
-          <w:p>
-            <w:pPr>
-              <w:rPr>
-                <w:rFonts w:hint="eastAsia"/>
-                <w:b/>
-                <w:sz w:val="30"/>
-                <w:szCs w:val="30"/>
-              </w:rPr>
-            </w:pPr>
-          </w:p>
-          <w:p>
-            <w:pPr>
-              <w:rPr>
-                <w:rFonts w:hint="eastAsia"/>
-                <w:b/>
-                <w:sz w:val="30"/>
-                <w:szCs w:val="30"/>
-              </w:rPr>
-            </w:pPr>
-          </w:p>
-          <w:p>
-            <w:pPr>
-              <w:rPr>
-                <w:rFonts w:hint="eastAsia"/>
-                <w:b/>
-                <w:sz w:val="30"/>
-                <w:szCs w:val="30"/>
-              </w:rPr>
-            </w:pPr>
-          </w:p>
-          <w:p>
-            <w:pPr>
-              <w:rPr>
-                <w:rFonts w:hint="eastAsia"/>
-                <w:b/>
-                <w:sz w:val="30"/>
-                <w:szCs w:val="30"/>
-              </w:rPr>
-            </w:pPr>
-          </w:p>
-          <w:p>
-            <w:pPr>
-              <w:rPr>
-                <w:rFonts w:hint="eastAsia"/>
-                <w:b/>
-                <w:sz w:val="30"/>
-                <w:szCs w:val="30"/>
-              </w:rPr>
-            </w:pPr>
-          </w:p>
-          <w:p>
-            <w:pPr>
-              <w:rPr>
-                <w:rFonts w:hint="eastAsia"/>
-                <w:b/>
-                <w:sz w:val="30"/>
-                <w:szCs w:val="30"/>
-              </w:rPr>
-            </w:pPr>
-          </w:p>
-          <w:p>
-            <w:pPr>
-              <w:rPr>
-                <w:rFonts w:hint="eastAsia"/>
+          </w:p>
+          <w:p>
+            <w:pPr>
+              <w:rPr>
+                <w:b/>
+                <w:sz w:val="30"/>
+                <w:szCs w:val="30"/>
+              </w:rPr>
+            </w:pPr>
+          </w:p>
+          <w:p>
+            <w:pPr>
+              <w:rPr>
+                <w:b/>
+                <w:sz w:val="30"/>
+                <w:szCs w:val="30"/>
+              </w:rPr>
+            </w:pPr>
+          </w:p>
+          <w:p>
+            <w:pPr>
+              <w:rPr>
+                <w:b/>
+                <w:sz w:val="30"/>
+                <w:szCs w:val="30"/>
+              </w:rPr>
+            </w:pPr>
+          </w:p>
+          <w:p>
+            <w:pPr>
+              <w:rPr>
+                <w:b/>
+                <w:sz w:val="30"/>
+                <w:szCs w:val="30"/>
+              </w:rPr>
+            </w:pPr>
+          </w:p>
+          <w:p>
+            <w:pPr>
+              <w:rPr>
+                <w:b/>
+                <w:sz w:val="30"/>
+                <w:szCs w:val="30"/>
+              </w:rPr>
+            </w:pPr>
+          </w:p>
+          <w:p>
+            <w:pPr>
+              <w:rPr>
+                <w:b/>
+                <w:sz w:val="30"/>
+                <w:szCs w:val="30"/>
+              </w:rPr>
+            </w:pPr>
+          </w:p>
+          <w:p>
+            <w:pPr>
+              <w:rPr>
                 <w:b/>
                 <w:sz w:val="18"/>
                 <w:szCs w:val="18"/>
@@ -1880,7 +2012,6 @@
           <w:p>
             <w:pPr>
               <w:rPr>
-                <w:rFonts w:hint="eastAsia"/>
                 <w:b/>
                 <w:sz w:val="18"/>
                 <w:szCs w:val="18"/>
@@ -1890,7 +2021,6 @@
           <w:p>
             <w:pPr>
               <w:rPr>
-                <w:rFonts w:hint="eastAsia"/>
                 <w:b/>
                 <w:sz w:val="30"/>
                 <w:szCs w:val="30"/>
@@ -1919,7 +2049,6 @@
           <w:p>
             <w:pPr>
               <w:rPr>
-                <w:rFonts w:hint="eastAsia"/>
                 <w:b/>
                 <w:sz w:val="30"/>
                 <w:szCs w:val="30"/>
@@ -1938,57 +2067,53 @@
           <w:p>
             <w:pPr>
               <w:rPr>
-                <w:rFonts w:hint="eastAsia"/>
-                <w:b/>
-                <w:sz w:val="30"/>
-                <w:szCs w:val="30"/>
-              </w:rPr>
-            </w:pPr>
-          </w:p>
-          <w:p>
-            <w:pPr>
-              <w:rPr>
-                <w:rFonts w:hint="eastAsia"/>
-                <w:b/>
-                <w:sz w:val="30"/>
-                <w:szCs w:val="30"/>
-              </w:rPr>
-            </w:pPr>
-          </w:p>
-          <w:p>
-            <w:pPr>
-              <w:rPr>
-                <w:rFonts w:hint="eastAsia"/>
-                <w:b/>
-                <w:sz w:val="30"/>
-                <w:szCs w:val="30"/>
-              </w:rPr>
-            </w:pPr>
-          </w:p>
-          <w:p>
-            <w:pPr>
-              <w:rPr>
-                <w:rFonts w:hint="eastAsia"/>
-                <w:b/>
-                <w:sz w:val="30"/>
-                <w:szCs w:val="30"/>
-              </w:rPr>
-            </w:pPr>
-          </w:p>
-          <w:p>
-            <w:pPr>
-              <w:rPr>
-                <w:rFonts w:hint="eastAsia"/>
-                <w:b/>
-                <w:sz w:val="30"/>
-                <w:szCs w:val="30"/>
-              </w:rPr>
-            </w:pPr>
-          </w:p>
-          <w:p>
-            <w:pPr>
-              <w:rPr>
-                <w:rFonts w:hint="eastAsia"/>
+                <w:b/>
+                <w:sz w:val="30"/>
+                <w:szCs w:val="30"/>
+              </w:rPr>
+            </w:pPr>
+          </w:p>
+          <w:p>
+            <w:pPr>
+              <w:rPr>
+                <w:b/>
+                <w:sz w:val="30"/>
+                <w:szCs w:val="30"/>
+              </w:rPr>
+            </w:pPr>
+          </w:p>
+          <w:p>
+            <w:pPr>
+              <w:rPr>
+                <w:b/>
+                <w:sz w:val="30"/>
+                <w:szCs w:val="30"/>
+              </w:rPr>
+            </w:pPr>
+          </w:p>
+          <w:p>
+            <w:pPr>
+              <w:rPr>
+                <w:b/>
+                <w:sz w:val="30"/>
+                <w:szCs w:val="30"/>
+              </w:rPr>
+            </w:pPr>
+            <w:bookmarkStart w:id="0" w:name="_GoBack"/>
+            <w:bookmarkEnd w:id="0"/>
+          </w:p>
+          <w:p>
+            <w:pPr>
+              <w:rPr>
+                <w:b/>
+                <w:sz w:val="30"/>
+                <w:szCs w:val="30"/>
+              </w:rPr>
+            </w:pPr>
+          </w:p>
+          <w:p>
+            <w:pPr>
+              <w:rPr>
                 <w:b/>
                 <w:sz w:val="30"/>
                 <w:szCs w:val="30"/>
@@ -2016,7 +2141,6 @@
           <w:p>
             <w:pPr>
               <w:rPr>
-                <w:rFonts w:hint="eastAsia"/>
                 <w:b/>
                 <w:sz w:val="30"/>
                 <w:szCs w:val="30"/>
@@ -2027,7 +2151,6 @@
           <w:p>
             <w:pPr>
               <w:rPr>
-                <w:rFonts w:hint="eastAsia"/>
                 <w:b/>
                 <w:sz w:val="30"/>
                 <w:szCs w:val="30"/>
@@ -2064,7 +2187,6 @@
           <w:p>
             <w:pPr>
               <w:rPr>
-                <w:rFonts w:hint="eastAsia"/>
                 <w:b/>
                 <w:sz w:val="30"/>
                 <w:szCs w:val="30"/>
@@ -2173,7 +2295,6 @@
 <w:endnotes xmlns:wpc="http://schemas.microsoft.com/office/word/2010/wordprocessingCanvas" xmlns:cx="http://schemas.microsoft.com/office/drawing/2014/chartex" xmlns:cx1="http://schemas.microsoft.com/office/drawing/2015/9/8/chartex" xmlns:mc="http://schemas.openxmlformats.org/markup-compatibility/2006" xmlns:o="urn:schemas-microsoft-com:office:office" xmlns:r="http://schemas.openxmlformats.org/officeDocument/2006/relationships" xmlns:m="http://schemas.openxmlformats.org/officeDocument/2006/math" xmlns:v="urn:schemas-microsoft-com:vml" xmlns:wp14="http://schemas.microsoft.com/office/word/2010/wordprocessingDrawing" xmlns:wp="http://schemas.openxmlformats.org/drawingml/2006/wordprocessingDrawing" xmlns:w10="urn:schemas-microsoft-com:office:word" xmlns:w="http://schemas.openxmlformats.org/wordprocessingml/2006/main" xmlns:w14="http://schemas.microsoft.com/office/word/2010/wordml" xmlns:w15="http://schemas.microsoft.com/office/word/2012/wordml" xmlns:w16se="http://schemas.microsoft.com/office/word/2015/wordml/symex" xmlns:wpg="http://schemas.microsoft.com/office/word/2010/wordprocessingGroup" xmlns:wpi="http://schemas.microsoft.com/office/word/2010/wordprocessingInk" xmlns:wne="http://schemas.microsoft.com/office/word/2006/wordml" xmlns:wps="http://schemas.microsoft.com/office/word/2010/wordprocessingShape" mc:Ignorable="w14 w15 w16se wp14">
   <w:endnote w:type="separator" w:id="-1">
     <w:p>
-      <w:pPr/>
       <w:r>
         <w:separator/>
       </w:r>
@@ -2181,7 +2302,6 @@
   </w:endnote>
   <w:endnote w:type="continuationSeparator" w:id="0">
     <w:p>
-      <w:pPr/>
       <w:r>
         <w:continuationSeparator/>
       </w:r>
@@ -2194,7 +2314,6 @@
 <w:footnotes xmlns:wpc="http://schemas.microsoft.com/office/word/2010/wordprocessingCanvas" xmlns:cx="http://schemas.microsoft.com/office/drawing/2014/chartex" xmlns:cx1="http://schemas.microsoft.com/office/drawing/2015/9/8/chartex" xmlns:mc="http://schemas.openxmlformats.org/markup-compatibility/2006" xmlns:o="urn:schemas-microsoft-com:office:office" xmlns:r="http://schemas.openxmlformats.org/officeDocument/2006/relationships" xmlns:m="http://schemas.openxmlformats.org/officeDocument/2006/math" xmlns:v="urn:schemas-microsoft-com:vml" xmlns:wp14="http://schemas.microsoft.com/office/word/2010/wordprocessingDrawing" xmlns:wp="http://schemas.openxmlformats.org/drawingml/2006/wordprocessingDrawing" xmlns:w10="urn:schemas-microsoft-com:office:word" xmlns:w="http://schemas.openxmlformats.org/wordprocessingml/2006/main" xmlns:w14="http://schemas.microsoft.com/office/word/2010/wordml" xmlns:w15="http://schemas.microsoft.com/office/word/2012/wordml" xmlns:w16se="http://schemas.microsoft.com/office/word/2015/wordml/symex" xmlns:wpg="http://schemas.microsoft.com/office/word/2010/wordprocessingGroup" xmlns:wpi="http://schemas.microsoft.com/office/word/2010/wordprocessingInk" xmlns:wne="http://schemas.microsoft.com/office/word/2006/wordml" xmlns:wps="http://schemas.microsoft.com/office/word/2010/wordprocessingShape" mc:Ignorable="w14 w15 w16se wp14">
   <w:footnote w:type="separator" w:id="-1">
     <w:p>
-      <w:pPr/>
       <w:r>
         <w:separator/>
       </w:r>
@@ -2202,7 +2321,6 @@
   </w:footnote>
   <w:footnote w:type="continuationSeparator" w:id="0">
     <w:p>
-      <w:pPr/>
       <w:r>
         <w:continuationSeparator/>
       </w:r>
@@ -2238,6 +2356,50 @@
     <w:lsdException w:name="Subtitle" w:qFormat="1"/>
     <w:lsdException w:name="Strong" w:qFormat="1"/>
     <w:lsdException w:name="Emphasis" w:qFormat="1"/>
+    <w:lsdException w:name="Normal Table" w:semiHidden="1" w:unhideWhenUsed="1"/>
+    <w:lsdException w:name="Table Simple 1" w:semiHidden="1" w:unhideWhenUsed="1"/>
+    <w:lsdException w:name="Table Simple 2" w:semiHidden="1" w:unhideWhenUsed="1"/>
+    <w:lsdException w:name="Table Simple 3" w:semiHidden="1" w:unhideWhenUsed="1"/>
+    <w:lsdException w:name="Table Classic 1" w:semiHidden="1" w:unhideWhenUsed="1"/>
+    <w:lsdException w:name="Table Classic 2" w:semiHidden="1" w:unhideWhenUsed="1"/>
+    <w:lsdException w:name="Table Classic 3" w:semiHidden="1" w:unhideWhenUsed="1"/>
+    <w:lsdException w:name="Table Classic 4" w:semiHidden="1" w:unhideWhenUsed="1"/>
+    <w:lsdException w:name="Table Colorful 1" w:semiHidden="1" w:unhideWhenUsed="1"/>
+    <w:lsdException w:name="Table Colorful 2" w:semiHidden="1" w:unhideWhenUsed="1"/>
+    <w:lsdException w:name="Table Colorful 3" w:semiHidden="1" w:unhideWhenUsed="1"/>
+    <w:lsdException w:name="Table Columns 1" w:semiHidden="1" w:unhideWhenUsed="1"/>
+    <w:lsdException w:name="Table Columns 2" w:semiHidden="1" w:unhideWhenUsed="1"/>
+    <w:lsdException w:name="Table Columns 3" w:semiHidden="1" w:unhideWhenUsed="1"/>
+    <w:lsdException w:name="Table Columns 4" w:semiHidden="1" w:unhideWhenUsed="1"/>
+    <w:lsdException w:name="Table Columns 5" w:semiHidden="1" w:unhideWhenUsed="1"/>
+    <w:lsdException w:name="Table Grid 1" w:semiHidden="1" w:unhideWhenUsed="1"/>
+    <w:lsdException w:name="Table Grid 2" w:semiHidden="1" w:unhideWhenUsed="1"/>
+    <w:lsdException w:name="Table Grid 3" w:semiHidden="1" w:unhideWhenUsed="1"/>
+    <w:lsdException w:name="Table Grid 4" w:semiHidden="1" w:unhideWhenUsed="1"/>
+    <w:lsdException w:name="Table Grid 5" w:semiHidden="1" w:unhideWhenUsed="1"/>
+    <w:lsdException w:name="Table Grid 6" w:semiHidden="1" w:unhideWhenUsed="1"/>
+    <w:lsdException w:name="Table Grid 7" w:semiHidden="1" w:unhideWhenUsed="1"/>
+    <w:lsdException w:name="Table Grid 8" w:semiHidden="1" w:unhideWhenUsed="1"/>
+    <w:lsdException w:name="Table List 1" w:semiHidden="1" w:unhideWhenUsed="1"/>
+    <w:lsdException w:name="Table List 2" w:semiHidden="1" w:unhideWhenUsed="1"/>
+    <w:lsdException w:name="Table List 3" w:semiHidden="1" w:unhideWhenUsed="1"/>
+    <w:lsdException w:name="Table List 4" w:semiHidden="1" w:unhideWhenUsed="1"/>
+    <w:lsdException w:name="Table List 5" w:semiHidden="1" w:unhideWhenUsed="1"/>
+    <w:lsdException w:name="Table List 6" w:semiHidden="1" w:unhideWhenUsed="1"/>
+    <w:lsdException w:name="Table List 7" w:semiHidden="1" w:unhideWhenUsed="1"/>
+    <w:lsdException w:name="Table List 8" w:semiHidden="1" w:unhideWhenUsed="1"/>
+    <w:lsdException w:name="Table 3D effects 1" w:semiHidden="1" w:unhideWhenUsed="1"/>
+    <w:lsdException w:name="Table 3D effects 2" w:semiHidden="1" w:unhideWhenUsed="1"/>
+    <w:lsdException w:name="Table 3D effects 3" w:semiHidden="1" w:unhideWhenUsed="1"/>
+    <w:lsdException w:name="Table Contemporary" w:semiHidden="1" w:unhideWhenUsed="1"/>
+    <w:lsdException w:name="Table Elegant" w:semiHidden="1" w:unhideWhenUsed="1"/>
+    <w:lsdException w:name="Table Professional" w:semiHidden="1" w:unhideWhenUsed="1"/>
+    <w:lsdException w:name="Table Subtle 1" w:semiHidden="1" w:unhideWhenUsed="1"/>
+    <w:lsdException w:name="Table Subtle 2" w:semiHidden="1" w:unhideWhenUsed="1"/>
+    <w:lsdException w:name="Table Web 1" w:semiHidden="1" w:unhideWhenUsed="1"/>
+    <w:lsdException w:name="Table Web 2" w:semiHidden="1" w:unhideWhenUsed="1"/>
+    <w:lsdException w:name="Table Web 3" w:semiHidden="1" w:unhideWhenUsed="1"/>
+    <w:lsdException w:name="Table Theme" w:semiHidden="1" w:unhideWhenUsed="1"/>
     <w:lsdException w:name="Placeholder Text" w:semiHidden="1" w:uiPriority="99"/>
     <w:lsdException w:name="No Spacing" w:uiPriority="1" w:qFormat="1"/>
     <w:lsdException w:name="Light Shading" w:uiPriority="60"/>
@@ -2470,11 +2632,15 @@
   </w:style>
   <w:style w:type="character" w:default="1" w:styleId="a0">
     <w:name w:val="Default Paragraph Font"/>
+    <w:uiPriority w:val="1"/>
     <w:semiHidden/>
+    <w:unhideWhenUsed/>
   </w:style>
   <w:style w:type="table" w:default="1" w:styleId="a1">
     <w:name w:val="Normal Table"/>
+    <w:uiPriority w:val="99"/>
     <w:semiHidden/>
+    <w:unhideWhenUsed/>
     <w:tblPr>
       <w:tblInd w:w="0" w:type="dxa"/>
       <w:tblCellMar>
@@ -2487,7 +2653,9 @@
   </w:style>
   <w:style w:type="numbering" w:default="1" w:styleId="a2">
     <w:name w:val="No List"/>
+    <w:uiPriority w:val="99"/>
     <w:semiHidden/>
+    <w:unhideWhenUsed/>
   </w:style>
   <w:style w:type="paragraph" w:styleId="a3">
     <w:name w:val="header"/>

</xml_diff>

<commit_message>
Modification about format again
</commit_message>
<xml_diff>
--- a/Design Text/四页表.docx
+++ b/Design Text/四页表.docx
@@ -295,19 +295,7 @@
               <w:rPr>
                 <w:rFonts w:hint="eastAsia"/>
               </w:rPr>
-              <w:t>智能手环是常见的嵌入式设备。该选题包含了需求分析、硬件选型、体系结构设计、概要设计、详细设计、实现与测试等部分，符合软件工程嵌入式软件方向的培养目标。这样的选题在现有产品基础的基础上可以进行一定的改进与创新，题目难度适中，工作量分配合理。完成此设计，对学生的专业基础有较高的要求，但</w:t>
-            </w:r>
-            <w:r>
-              <w:rPr>
-                <w:rFonts w:hint="eastAsia"/>
-              </w:rPr>
-              <w:t>市场上现有大量智能手环产品，</w:t>
-            </w:r>
-            <w:r>
-              <w:rPr>
-                <w:rFonts w:hint="eastAsia"/>
-              </w:rPr>
-              <w:t>在实现的同时也需要有所创新。今后的可穿戴设备市场前景广阔，因此本选题具备很高的实用性。</w:t>
+              <w:t>智能手环是常见的嵌入式设备。该选题包含了需求分析、硬件选型、体系结构设计、概要设计、详细设计、实现与测试等部分，符合软件工程嵌入式软件方向的培养目标。这样的选题在现有产品基础的基础上可以进行一定的改进与创新，题目难度适中，工作量分配合理。完成此设计，对学生的专业基础有较高的要求，但市场上现有大量智能手环产品，在实现的同时也需要有所创新。今后的可穿戴设备市场前景广阔，因此本选题具备很高的实用性。</w:t>
             </w:r>
           </w:p>
           <w:p>
@@ -345,7 +333,6 @@
           <w:p>
             <w:pPr>
               <w:rPr>
-                <w:rFonts w:hint="eastAsia"/>
                 <w:b/>
                 <w:szCs w:val="21"/>
               </w:rPr>
@@ -584,7 +571,6 @@
             <w:pPr>
               <w:ind w:firstLineChars="200" w:firstLine="420"/>
               <w:rPr>
-                <w:rFonts w:hint="eastAsia"/>
                 <w:b/>
                 <w:szCs w:val="21"/>
               </w:rPr>
@@ -957,7 +943,6 @@
           <w:p>
             <w:pPr>
               <w:rPr>
-                <w:rFonts w:hint="eastAsia"/>
                 <w:b/>
                 <w:szCs w:val="21"/>
               </w:rPr>
@@ -967,7 +952,6 @@
             <w:pPr>
               <w:ind w:firstLineChars="200" w:firstLine="420"/>
               <w:rPr>
-                <w:rFonts w:hint="eastAsia"/>
                 <w:szCs w:val="21"/>
               </w:rPr>
             </w:pPr>
@@ -1055,6 +1039,15 @@
             <w:pPr>
               <w:ind w:firstLineChars="200" w:firstLine="420"/>
               <w:rPr>
+                <w:rFonts w:hint="eastAsia"/>
+                <w:szCs w:val="21"/>
+              </w:rPr>
+            </w:pPr>
+          </w:p>
+          <w:p>
+            <w:pPr>
+              <w:ind w:firstLineChars="200" w:firstLine="420"/>
+              <w:rPr>
                 <w:szCs w:val="21"/>
               </w:rPr>
             </w:pPr>
@@ -1132,48 +1125,38 @@
           <w:p>
             <w:pPr>
               <w:rPr>
-                <w:rFonts w:hint="eastAsia"/>
-                <w:b/>
-                <w:szCs w:val="21"/>
-              </w:rPr>
-            </w:pPr>
-          </w:p>
-          <w:p>
-            <w:pPr>
-              <w:rPr>
-                <w:b/>
-                <w:szCs w:val="21"/>
-              </w:rPr>
-            </w:pPr>
-          </w:p>
-          <w:p>
-            <w:pPr>
-              <w:rPr>
-                <w:b/>
-                <w:szCs w:val="21"/>
-              </w:rPr>
-            </w:pPr>
-          </w:p>
-          <w:p>
-            <w:pPr>
-              <w:rPr>
-                <w:b/>
-                <w:szCs w:val="21"/>
-              </w:rPr>
-            </w:pPr>
-          </w:p>
-          <w:p>
-            <w:pPr>
-              <w:rPr>
-                <w:b/>
-                <w:szCs w:val="21"/>
-              </w:rPr>
-            </w:pPr>
-          </w:p>
-          <w:p>
-            <w:pPr>
-              <w:rPr>
-                <w:rFonts w:hint="eastAsia"/>
+                <w:b/>
+                <w:szCs w:val="21"/>
+              </w:rPr>
+            </w:pPr>
+          </w:p>
+          <w:p>
+            <w:pPr>
+              <w:rPr>
+                <w:b/>
+                <w:szCs w:val="21"/>
+              </w:rPr>
+            </w:pPr>
+          </w:p>
+          <w:p>
+            <w:pPr>
+              <w:rPr>
+                <w:b/>
+                <w:szCs w:val="21"/>
+              </w:rPr>
+            </w:pPr>
+          </w:p>
+          <w:p>
+            <w:pPr>
+              <w:rPr>
+                <w:b/>
+                <w:szCs w:val="21"/>
+              </w:rPr>
+            </w:pPr>
+          </w:p>
+          <w:p>
+            <w:pPr>
+              <w:rPr>
                 <w:b/>
                 <w:szCs w:val="21"/>
               </w:rPr>
@@ -1473,14 +1456,20 @@
                 <w:rFonts w:hint="eastAsia"/>
                 <w:szCs w:val="21"/>
               </w:rPr>
-              <w:t>这份毕业设计的选题符合专业培养目标，能够达到综合训练的目的。题目的难度适中，工作量合理。选题具备一定的参考价值，具有较大的实践指导意义。</w:t>
+              <w:t>该</w:t>
+            </w:r>
+            <w:r>
+              <w:rPr>
+                <w:rFonts w:hint="eastAsia"/>
+                <w:szCs w:val="21"/>
+              </w:rPr>
+              <w:t>毕业设计的选题符合专业培养目标，能够达到综合训练的目的。题目的难度适中，工作量合理。选题具备一定的参考价值，具有较大的实践指导意义。</w:t>
             </w:r>
           </w:p>
           <w:p>
             <w:pPr>
               <w:ind w:firstLineChars="200" w:firstLine="420"/>
               <w:rPr>
-                <w:rFonts w:hint="eastAsia"/>
                 <w:szCs w:val="21"/>
               </w:rPr>
             </w:pPr>
@@ -1503,150 +1492,155 @@
             <w:pPr>
               <w:ind w:firstLineChars="200" w:firstLine="420"/>
               <w:rPr>
-                <w:rFonts w:hint="eastAsia"/>
-                <w:szCs w:val="21"/>
-              </w:rPr>
-            </w:pPr>
-            <w:r>
-              <w:rPr>
-                <w:rFonts w:hint="eastAsia"/>
-                <w:szCs w:val="21"/>
-              </w:rPr>
-              <w:t>这份毕业设计内容完整，层次结构安排科学合理，主要内容突出，逻辑关系明确，有一定的个人见解。文题完全相符，重点突出，行文的论述紧扣主题。语言表达流畅，文字格式符合相关规范的要求，参考了丰富的文献资料，文中引用的相关数据可靠翔实。本文达到了学士论文的水平，同意论文答辩。</w:t>
-            </w:r>
-          </w:p>
-          <w:p>
-            <w:pPr>
-              <w:rPr>
-                <w:b/>
-                <w:szCs w:val="21"/>
-              </w:rPr>
-            </w:pPr>
-          </w:p>
-          <w:p>
-            <w:pPr>
-              <w:rPr>
-                <w:b/>
-                <w:szCs w:val="21"/>
-              </w:rPr>
-            </w:pPr>
-          </w:p>
-          <w:p>
-            <w:pPr>
-              <w:rPr>
-                <w:b/>
-                <w:szCs w:val="21"/>
-              </w:rPr>
-            </w:pPr>
-          </w:p>
-          <w:p>
-            <w:pPr>
-              <w:rPr>
-                <w:b/>
-                <w:szCs w:val="21"/>
-              </w:rPr>
-            </w:pPr>
-          </w:p>
-          <w:p>
-            <w:pPr>
-              <w:rPr>
-                <w:b/>
-                <w:szCs w:val="21"/>
-              </w:rPr>
-            </w:pPr>
-          </w:p>
-          <w:p>
-            <w:pPr>
-              <w:rPr>
-                <w:b/>
-                <w:szCs w:val="21"/>
-              </w:rPr>
-            </w:pPr>
-          </w:p>
-          <w:p>
-            <w:pPr>
-              <w:rPr>
-                <w:b/>
-                <w:szCs w:val="21"/>
-              </w:rPr>
-            </w:pPr>
-          </w:p>
-          <w:p>
-            <w:pPr>
-              <w:rPr>
-                <w:b/>
-                <w:szCs w:val="21"/>
-              </w:rPr>
-            </w:pPr>
-          </w:p>
-          <w:p>
-            <w:pPr>
-              <w:rPr>
-                <w:b/>
-                <w:szCs w:val="21"/>
-              </w:rPr>
-            </w:pPr>
-          </w:p>
-          <w:p>
-            <w:pPr>
-              <w:rPr>
-                <w:b/>
-                <w:szCs w:val="21"/>
-              </w:rPr>
-            </w:pPr>
-          </w:p>
-          <w:p>
-            <w:pPr>
-              <w:rPr>
-                <w:b/>
-                <w:szCs w:val="21"/>
-              </w:rPr>
-            </w:pPr>
-          </w:p>
-          <w:p>
-            <w:pPr>
-              <w:rPr>
-                <w:b/>
-                <w:szCs w:val="21"/>
-              </w:rPr>
-            </w:pPr>
-          </w:p>
-          <w:p>
-            <w:pPr>
-              <w:rPr>
-                <w:b/>
-                <w:szCs w:val="21"/>
-              </w:rPr>
-            </w:pPr>
-          </w:p>
-          <w:p>
-            <w:pPr>
-              <w:rPr>
-                <w:b/>
-                <w:szCs w:val="21"/>
-              </w:rPr>
-            </w:pPr>
-          </w:p>
-          <w:p>
-            <w:pPr>
-              <w:rPr>
-                <w:b/>
-                <w:szCs w:val="21"/>
-              </w:rPr>
-            </w:pPr>
-          </w:p>
-          <w:p>
-            <w:pPr>
-              <w:rPr>
-                <w:b/>
-                <w:szCs w:val="21"/>
-              </w:rPr>
-            </w:pPr>
-          </w:p>
-          <w:p>
-            <w:pPr>
-              <w:rPr>
-                <w:rFonts w:hint="eastAsia"/>
+                <w:szCs w:val="21"/>
+              </w:rPr>
+            </w:pPr>
+            <w:r>
+              <w:rPr>
+                <w:rFonts w:hint="eastAsia"/>
+                <w:szCs w:val="21"/>
+              </w:rPr>
+              <w:t>该</w:t>
+            </w:r>
+            <w:r>
+              <w:rPr>
+                <w:rFonts w:hint="eastAsia"/>
+                <w:szCs w:val="21"/>
+              </w:rPr>
+              <w:t>毕业设计内容完整，层次结构安排科学合理，主要内容突出，逻辑关系明确，有一定的个人见解。文题完全相符，重点突出，行文的论述紧扣主题。语言表达流畅，文字格式符合相关规范的要求，参考了丰富的文献资料，文中引用的相关数据可靠翔实。本文达到了学士论文的水平，同意论文答辩。</w:t>
+            </w:r>
+          </w:p>
+          <w:p>
+            <w:pPr>
+              <w:rPr>
+                <w:b/>
+                <w:szCs w:val="21"/>
+              </w:rPr>
+            </w:pPr>
+          </w:p>
+          <w:p>
+            <w:pPr>
+              <w:rPr>
+                <w:b/>
+                <w:szCs w:val="21"/>
+              </w:rPr>
+            </w:pPr>
+          </w:p>
+          <w:p>
+            <w:pPr>
+              <w:rPr>
+                <w:b/>
+                <w:szCs w:val="21"/>
+              </w:rPr>
+            </w:pPr>
+          </w:p>
+          <w:p>
+            <w:pPr>
+              <w:rPr>
+                <w:b/>
+                <w:szCs w:val="21"/>
+              </w:rPr>
+            </w:pPr>
+          </w:p>
+          <w:p>
+            <w:pPr>
+              <w:rPr>
+                <w:b/>
+                <w:szCs w:val="21"/>
+              </w:rPr>
+            </w:pPr>
+          </w:p>
+          <w:p>
+            <w:pPr>
+              <w:rPr>
+                <w:b/>
+                <w:szCs w:val="21"/>
+              </w:rPr>
+            </w:pPr>
+          </w:p>
+          <w:p>
+            <w:pPr>
+              <w:rPr>
+                <w:b/>
+                <w:szCs w:val="21"/>
+              </w:rPr>
+            </w:pPr>
+          </w:p>
+          <w:p>
+            <w:pPr>
+              <w:rPr>
+                <w:b/>
+                <w:szCs w:val="21"/>
+              </w:rPr>
+            </w:pPr>
+          </w:p>
+          <w:p>
+            <w:pPr>
+              <w:rPr>
+                <w:b/>
+                <w:szCs w:val="21"/>
+              </w:rPr>
+            </w:pPr>
+          </w:p>
+          <w:p>
+            <w:pPr>
+              <w:rPr>
+                <w:b/>
+                <w:szCs w:val="21"/>
+              </w:rPr>
+            </w:pPr>
+          </w:p>
+          <w:p>
+            <w:pPr>
+              <w:rPr>
+                <w:b/>
+                <w:szCs w:val="21"/>
+              </w:rPr>
+            </w:pPr>
+          </w:p>
+          <w:p>
+            <w:pPr>
+              <w:rPr>
+                <w:b/>
+                <w:szCs w:val="21"/>
+              </w:rPr>
+            </w:pPr>
+          </w:p>
+          <w:p>
+            <w:pPr>
+              <w:rPr>
+                <w:b/>
+                <w:szCs w:val="21"/>
+              </w:rPr>
+            </w:pPr>
+          </w:p>
+          <w:p>
+            <w:pPr>
+              <w:rPr>
+                <w:b/>
+                <w:szCs w:val="21"/>
+              </w:rPr>
+            </w:pPr>
+          </w:p>
+          <w:p>
+            <w:pPr>
+              <w:rPr>
+                <w:b/>
+                <w:szCs w:val="21"/>
+              </w:rPr>
+            </w:pPr>
+          </w:p>
+          <w:p>
+            <w:pPr>
+              <w:rPr>
+                <w:b/>
+                <w:szCs w:val="21"/>
+              </w:rPr>
+            </w:pPr>
+          </w:p>
+          <w:p>
+            <w:pPr>
+              <w:rPr>
                 <w:b/>
                 <w:szCs w:val="21"/>
               </w:rPr>
@@ -2066,34 +2060,49 @@
           </w:p>
           <w:p>
             <w:pPr>
-              <w:rPr>
-                <w:b/>
-                <w:sz w:val="30"/>
-                <w:szCs w:val="30"/>
-              </w:rPr>
-            </w:pPr>
-          </w:p>
-          <w:p>
-            <w:pPr>
-              <w:rPr>
-                <w:b/>
-                <w:sz w:val="30"/>
-                <w:szCs w:val="30"/>
-              </w:rPr>
-            </w:pPr>
-          </w:p>
-          <w:p>
-            <w:pPr>
-              <w:rPr>
-                <w:b/>
-                <w:sz w:val="30"/>
-                <w:szCs w:val="30"/>
-              </w:rPr>
-            </w:pPr>
-          </w:p>
-          <w:p>
-            <w:pPr>
-              <w:rPr>
+              <w:ind w:firstLineChars="200" w:firstLine="420"/>
+              <w:rPr>
+                <w:szCs w:val="21"/>
+              </w:rPr>
+            </w:pPr>
+          </w:p>
+          <w:p>
+            <w:pPr>
+              <w:ind w:firstLineChars="200" w:firstLine="420"/>
+              <w:rPr>
+                <w:szCs w:val="21"/>
+              </w:rPr>
+            </w:pPr>
+            <w:r>
+              <w:rPr>
+                <w:rFonts w:hint="eastAsia"/>
+                <w:szCs w:val="21"/>
+              </w:rPr>
+              <w:t>该生能在规定时间内熟练、扼要地陈述论文的有关内容，回答问题时反应敏捷，思路清晰，表达准确。答辩小组经过充分讨论，根据论文质量与答辩中的表现，同意通过该生的毕业设计。</w:t>
+            </w:r>
+          </w:p>
+          <w:p>
+            <w:pPr>
+              <w:ind w:firstLineChars="200" w:firstLine="420"/>
+              <w:rPr>
+                <w:rFonts w:hint="eastAsia"/>
+                <w:szCs w:val="21"/>
+              </w:rPr>
+            </w:pPr>
+          </w:p>
+          <w:p>
+            <w:pPr>
+              <w:rPr>
+                <w:b/>
+                <w:sz w:val="30"/>
+                <w:szCs w:val="30"/>
+              </w:rPr>
+            </w:pPr>
+          </w:p>
+          <w:p>
+            <w:pPr>
+              <w:rPr>
+                <w:rFonts w:hint="eastAsia"/>
                 <w:b/>
                 <w:sz w:val="30"/>
                 <w:szCs w:val="30"/>
@@ -2101,15 +2110,6 @@
             </w:pPr>
             <w:bookmarkStart w:id="0" w:name="_GoBack"/>
             <w:bookmarkEnd w:id="0"/>
-          </w:p>
-          <w:p>
-            <w:pPr>
-              <w:rPr>
-                <w:b/>
-                <w:sz w:val="30"/>
-                <w:szCs w:val="30"/>
-              </w:rPr>
-            </w:pPr>
           </w:p>
           <w:p>
             <w:pPr>

</xml_diff>